<commit_message>
Added to planning document message type
</commit_message>
<xml_diff>
--- a/planning.docx
+++ b/planning.docx
@@ -43,8 +43,8 @@
           <w:b/>
           <w:bCs/>
           <w:position w:val="0"/>
-          <w:sz w:val="32"/>
-          <w:sz w:val="32"/>
+          <w:sz w:val="28"/>
+          <w:sz w:val="28"/>
           <w:sz w:val="28"/>
           <w:szCs w:val="32"/>
           <w:vertAlign w:val="baseline"/>
@@ -129,209 +129,106 @@
           <w:bCs w:val="false"/>
           <w:position w:val="0"/>
           <w:sz w:val="24"/>
-          <w:vertAlign w:val="baseline"/>
-        </w:rPr>
-      </w:pPr>
-      <w:r>
-        <w:rPr>
+          <w:sz w:val="24"/>
+          <w:vertAlign w:val="baseline"/>
+        </w:rPr>
+      </w:pPr>
+      <w:r>
+        <w:rPr>
+          <w:rtl w:val="true"/>
+        </w:rPr>
+      </w:r>
+    </w:p>
+    <w:p>
+      <w:pPr>
+        <w:pStyle w:val="Normal"/>
+        <w:bidi w:val="1"/>
+        <w:jc w:val="left"/>
+        <w:rPr>
+          <w:rFonts w:cs="Heebo"/>
+          <w:position w:val="0"/>
+          <w:sz w:val="24"/>
+          <w:sz w:val="24"/>
+          <w:vertAlign w:val="baseline"/>
+        </w:rPr>
+      </w:pPr>
+      <w:r>
+        <w:rPr>
+          <w:rFonts w:cs="Heebo"/>
+          <w:position w:val="0"/>
+          <w:sz w:val="24"/>
+          <w:sz w:val="24"/>
+          <w:vertAlign w:val="baseline"/>
+          <w:rtl w:val="true"/>
+        </w:rPr>
+      </w:r>
+    </w:p>
+    <w:p>
+      <w:pPr>
+        <w:pStyle w:val="Normal"/>
+        <w:bidi w:val="1"/>
+        <w:jc w:val="left"/>
+        <w:rPr>
+          <w:b w:val="false"/>
+          <w:b w:val="false"/>
+          <w:bCs w:val="false"/>
+          <w:sz w:val="32"/>
+          <w:szCs w:val="32"/>
+        </w:rPr>
+      </w:pPr>
+      <w:r>
+        <w:rPr>
+          <w:rFonts w:cs="Heebo"/>
+          <w:b w:val="false"/>
+          <w:b w:val="false"/>
+          <w:bCs w:val="false"/>
+          <w:position w:val="0"/>
+          <w:sz w:val="28"/>
+          <w:sz w:val="28"/>
+          <w:sz w:val="28"/>
+          <w:szCs w:val="32"/>
+          <w:vertAlign w:val="baseline"/>
+          <w:rtl w:val="true"/>
+        </w:rPr>
+        <w:t>פורמט</w:t>
+      </w:r>
+      <w:r>
+        <w:rPr>
+          <w:rFonts w:cs="Heebo"/>
+          <w:b w:val="false"/>
+          <w:bCs w:val="false"/>
+          <w:position w:val="0"/>
+          <w:sz w:val="32"/>
+          <w:sz w:val="32"/>
+          <w:szCs w:val="32"/>
+          <w:vertAlign w:val="baseline"/>
+          <w:rtl w:val="true"/>
+        </w:rPr>
+        <w:t>:</w:t>
+      </w:r>
+    </w:p>
+    <w:p>
+      <w:pPr>
+        <w:pStyle w:val="Normal"/>
+        <w:bidi w:val="1"/>
+        <w:jc w:val="left"/>
+        <w:rPr>
+          <w:b w:val="false"/>
+          <w:b w:val="false"/>
+          <w:bCs w:val="false"/>
           <w:sz w:val="28"/>
           <w:szCs w:val="28"/>
-          <w:rtl w:val="true"/>
-        </w:rPr>
-      </w:r>
-    </w:p>
-    <w:p>
-      <w:pPr>
-        <w:pStyle w:val="Normal"/>
-        <w:bidi w:val="1"/>
-        <w:jc w:val="left"/>
-        <w:rPr>
-          <w:b/>
-          <w:b/>
-          <w:bCs/>
-          <w:sz w:val="32"/>
-          <w:szCs w:val="32"/>
-        </w:rPr>
-      </w:pPr>
-      <w:r>
-        <w:rPr>
-          <w:rFonts w:cs="Heebo"/>
-          <w:b/>
-          <w:b/>
-          <w:bCs/>
-          <w:position w:val="0"/>
-          <w:sz w:val="32"/>
-          <w:sz w:val="32"/>
-          <w:sz w:val="28"/>
-          <w:szCs w:val="32"/>
-          <w:vertAlign w:val="baseline"/>
-          <w:rtl w:val="true"/>
-        </w:rPr>
-        <w:t>חשוב</w:t>
-      </w:r>
-      <w:r>
-        <w:rPr>
-          <w:rFonts w:cs="Heebo"/>
-          <w:b/>
-          <w:bCs/>
-          <w:position w:val="0"/>
-          <w:sz w:val="32"/>
-          <w:sz w:val="32"/>
-          <w:szCs w:val="32"/>
-          <w:vertAlign w:val="baseline"/>
-          <w:rtl w:val="true"/>
-        </w:rPr>
-        <w:t xml:space="preserve">!!!: </w:t>
-      </w:r>
-      <w:r>
-        <w:rPr>
-          <w:rFonts w:cs="Heebo"/>
-          <w:b/>
-          <w:b/>
-          <w:bCs/>
-          <w:position w:val="0"/>
-          <w:sz w:val="32"/>
-          <w:sz w:val="32"/>
-          <w:sz w:val="28"/>
-          <w:szCs w:val="32"/>
-          <w:vertAlign w:val="baseline"/>
-          <w:rtl w:val="true"/>
-        </w:rPr>
-        <w:t>כל ההודעות יהיו חתומות על ידי המפתח הציבורי של השרת</w:t>
-      </w:r>
-      <w:r>
-        <w:rPr>
-          <w:rFonts w:cs="Heebo"/>
-          <w:b/>
-          <w:bCs/>
-          <w:position w:val="0"/>
-          <w:sz w:val="32"/>
-          <w:sz w:val="32"/>
-          <w:szCs w:val="32"/>
-          <w:vertAlign w:val="baseline"/>
-          <w:rtl w:val="true"/>
-        </w:rPr>
-        <w:t xml:space="preserve">, </w:t>
-      </w:r>
-      <w:r>
-        <w:rPr>
-          <w:rFonts w:cs="Heebo"/>
-          <w:b/>
-          <w:b/>
-          <w:bCs/>
-          <w:position w:val="0"/>
-          <w:sz w:val="32"/>
-          <w:sz w:val="32"/>
-          <w:sz w:val="28"/>
-          <w:szCs w:val="32"/>
-          <w:vertAlign w:val="baseline"/>
-          <w:rtl w:val="true"/>
-        </w:rPr>
-        <w:t>וגם כל ההודעות יהיו מוצפנות על ידי מפצח  סימטרי שהשרת והלקוח יחליפו בינהם</w:t>
-      </w:r>
-      <w:r>
-        <w:rPr>
-          <w:rFonts w:cs="Heebo"/>
-          <w:b/>
-          <w:bCs/>
-          <w:position w:val="0"/>
-          <w:sz w:val="32"/>
-          <w:sz w:val="32"/>
-          <w:szCs w:val="32"/>
-          <w:vertAlign w:val="baseline"/>
-          <w:rtl w:val="true"/>
-        </w:rPr>
-        <w:t>.</w:t>
-      </w:r>
-    </w:p>
-    <w:p>
-      <w:pPr>
-        <w:pStyle w:val="Normal"/>
-        <w:bidi w:val="1"/>
-        <w:jc w:val="left"/>
-        <w:rPr>
-          <w:rFonts w:cs="Heebo"/>
-          <w:position w:val="0"/>
-          <w:sz w:val="24"/>
-          <w:vertAlign w:val="baseline"/>
-        </w:rPr>
-      </w:pPr>
-      <w:r>
-        <w:rPr>
-          <w:b w:val="false"/>
-          <w:bCs w:val="false"/>
+        </w:rPr>
+      </w:pPr>
+      <w:r>
+        <w:rPr>
+          <w:rFonts w:cs="Heebo"/>
+          <w:b w:val="false"/>
+          <w:bCs w:val="false"/>
+          <w:position w:val="0"/>
+          <w:sz w:val="28"/>
           <w:sz w:val="28"/>
           <w:szCs w:val="28"/>
-          <w:rtl w:val="true"/>
-        </w:rPr>
-      </w:r>
-    </w:p>
-    <w:p>
-      <w:pPr>
-        <w:pStyle w:val="Normal"/>
-        <w:bidi w:val="1"/>
-        <w:jc w:val="left"/>
-        <w:rPr>
-          <w:b w:val="false"/>
-          <w:b w:val="false"/>
-          <w:bCs w:val="false"/>
-          <w:sz w:val="32"/>
-          <w:szCs w:val="32"/>
-        </w:rPr>
-      </w:pPr>
-      <w:r>
-        <w:rPr>
-          <w:rFonts w:cs="Heebo"/>
-          <w:b w:val="false"/>
-          <w:b w:val="false"/>
-          <w:bCs w:val="false"/>
-          <w:position w:val="0"/>
-          <w:sz w:val="32"/>
-          <w:sz w:val="32"/>
-          <w:sz w:val="28"/>
-          <w:szCs w:val="32"/>
-          <w:vertAlign w:val="baseline"/>
-          <w:rtl w:val="true"/>
-        </w:rPr>
-        <w:t>פורמט</w:t>
-      </w:r>
-      <w:r>
-        <w:rPr>
-          <w:rFonts w:cs="Heebo"/>
-          <w:b w:val="false"/>
-          <w:bCs w:val="false"/>
-          <w:position w:val="0"/>
-          <w:sz w:val="32"/>
-          <w:sz w:val="32"/>
-          <w:szCs w:val="32"/>
-          <w:vertAlign w:val="baseline"/>
-          <w:rtl w:val="true"/>
-        </w:rPr>
-        <w:t>:</w:t>
-      </w:r>
-    </w:p>
-    <w:p>
-      <w:pPr>
-        <w:pStyle w:val="Normal"/>
-        <w:bidi w:val="1"/>
-        <w:jc w:val="left"/>
-        <w:rPr>
-          <w:b w:val="false"/>
-          <w:b w:val="false"/>
-          <w:bCs w:val="false"/>
-          <w:sz w:val="28"/>
-          <w:szCs w:val="28"/>
-        </w:rPr>
-      </w:pPr>
-      <w:r>
-        <w:rPr>
-          <w:rFonts w:cs="Heebo"/>
-          <w:b w:val="false"/>
-          <w:bCs w:val="false"/>
-          <w:position w:val="0"/>
-          <w:sz w:val="28"/>
-          <w:sz w:val="28"/>
-          <w:szCs w:val="28"/>
           <w:vertAlign w:val="baseline"/>
           <w:rtl w:val="true"/>
         </w:rPr>
@@ -344,8 +241,8 @@
           <w:b w:val="false"/>
           <w:bCs w:val="false"/>
           <w:position w:val="0"/>
-          <w:sz w:val="28"/>
-          <w:sz w:val="28"/>
+          <w:sz w:val="25"/>
+          <w:sz w:val="25"/>
           <w:sz w:val="25"/>
           <w:szCs w:val="28"/>
           <w:vertAlign w:val="baseline"/>
@@ -365,17 +262,61 @@
           <w:vertAlign w:val="baseline"/>
           <w:rtl w:val="true"/>
         </w:rPr>
-        <w:t>&gt; (&lt;</w:t>
-      </w:r>
-      <w:r>
-        <w:rPr>
-          <w:rFonts w:cs="Heebo"/>
-          <w:b w:val="false"/>
-          <w:b w:val="false"/>
-          <w:bCs w:val="false"/>
-          <w:position w:val="0"/>
-          <w:sz w:val="28"/>
-          <w:sz w:val="28"/>
+        <w:t>&gt;, &lt;</w:t>
+      </w:r>
+      <w:r>
+        <w:rPr>
+          <w:rFonts w:cs="Heebo"/>
+          <w:b w:val="false"/>
+          <w:b w:val="false"/>
+          <w:bCs w:val="false"/>
+          <w:position w:val="0"/>
+          <w:sz w:val="28"/>
+          <w:sz w:val="28"/>
+          <w:sz w:val="28"/>
+          <w:szCs w:val="28"/>
+          <w:vertAlign w:val="baseline"/>
+          <w:rtl w:val="true"/>
+        </w:rPr>
+        <w:t>סוג הודעה</w:t>
+      </w:r>
+      <w:r>
+        <w:rPr>
+          <w:rFonts w:cs="Heebo"/>
+          <w:b w:val="false"/>
+          <w:bCs w:val="false"/>
+          <w:position w:val="0"/>
+          <w:sz w:val="28"/>
+          <w:sz w:val="28"/>
+          <w:szCs w:val="28"/>
+          <w:vertAlign w:val="baseline"/>
+          <w:rtl w:val="true"/>
+        </w:rPr>
+        <w:t>&gt;</w:t>
+      </w:r>
+      <w:r>
+        <w:rPr>
+          <w:rFonts w:cs="Heebo"/>
+          <w:b w:val="false"/>
+          <w:bCs w:val="false"/>
+          <w:position w:val="0"/>
+          <w:sz w:val="28"/>
+          <w:sz w:val="28"/>
+          <w:szCs w:val="28"/>
+          <w:vertAlign w:val="baseline"/>
+          <w:rtl w:val="true"/>
+        </w:rPr>
+        <w:t xml:space="preserve"> (&lt;</w:t>
+      </w:r>
+      <w:r>
+        <w:rPr>
+          <w:rFonts w:cs="Heebo"/>
+          <w:b w:val="false"/>
+          <w:b w:val="false"/>
+          <w:bCs w:val="false"/>
+          <w:position w:val="0"/>
+          <w:sz w:val="25"/>
+          <w:sz w:val="25"/>
           <w:sz w:val="25"/>
           <w:szCs w:val="28"/>
           <w:vertAlign w:val="baseline"/>
@@ -404,8 +345,8 @@
           <w:b w:val="false"/>
           <w:bCs w:val="false"/>
           <w:position w:val="0"/>
-          <w:sz w:val="28"/>
-          <w:sz w:val="28"/>
+          <w:sz w:val="25"/>
+          <w:sz w:val="25"/>
           <w:sz w:val="25"/>
           <w:szCs w:val="28"/>
           <w:vertAlign w:val="baseline"/>
@@ -437,15 +378,17 @@
           <w:rFonts w:cs="Heebo"/>
           <w:position w:val="0"/>
           <w:sz w:val="24"/>
-          <w:vertAlign w:val="baseline"/>
-        </w:rPr>
-      </w:pPr>
-      <w:r>
-        <w:rPr>
-          <w:b w:val="false"/>
-          <w:bCs w:val="false"/>
-          <w:sz w:val="28"/>
-          <w:szCs w:val="28"/>
+          <w:sz w:val="24"/>
+          <w:vertAlign w:val="baseline"/>
+        </w:rPr>
+      </w:pPr>
+      <w:r>
+        <w:rPr>
+          <w:rFonts w:cs="Heebo"/>
+          <w:position w:val="0"/>
+          <w:sz w:val="24"/>
+          <w:sz w:val="24"/>
+          <w:vertAlign w:val="baseline"/>
           <w:rtl w:val="true"/>
         </w:rPr>
       </w:r>
@@ -470,8 +413,8 @@
           <w:b w:val="false"/>
           <w:bCs w:val="false"/>
           <w:position w:val="0"/>
-          <w:sz w:val="32"/>
-          <w:sz w:val="32"/>
+          <w:sz w:val="28"/>
+          <w:sz w:val="28"/>
           <w:sz w:val="28"/>
           <w:szCs w:val="32"/>
           <w:vertAlign w:val="baseline"/>
@@ -503,37 +446,41 @@
           <w:rFonts w:cs="Heebo"/>
           <w:position w:val="0"/>
           <w:sz w:val="24"/>
-          <w:vertAlign w:val="baseline"/>
-        </w:rPr>
-      </w:pPr>
-      <w:r>
-        <w:rPr>
-          <w:b w:val="false"/>
-          <w:bCs w:val="false"/>
-          <w:sz w:val="28"/>
-          <w:szCs w:val="28"/>
-          <w:rtl w:val="true"/>
-        </w:rPr>
-      </w:r>
-    </w:p>
-    <w:p>
-      <w:pPr>
-        <w:pStyle w:val="Normal"/>
-        <w:bidi w:val="1"/>
-        <w:jc w:val="left"/>
-        <w:rPr>
-          <w:rFonts w:cs="Heebo"/>
-          <w:position w:val="0"/>
-          <w:sz w:val="24"/>
-          <w:vertAlign w:val="baseline"/>
-        </w:rPr>
-      </w:pPr>
-      <w:r>
-        <w:rPr>
-          <w:b w:val="false"/>
-          <w:bCs w:val="false"/>
-          <w:sz w:val="32"/>
-          <w:szCs w:val="32"/>
+          <w:sz w:val="24"/>
+          <w:vertAlign w:val="baseline"/>
+        </w:rPr>
+      </w:pPr>
+      <w:r>
+        <w:rPr>
+          <w:rFonts w:cs="Heebo"/>
+          <w:position w:val="0"/>
+          <w:sz w:val="24"/>
+          <w:sz w:val="24"/>
+          <w:vertAlign w:val="baseline"/>
+          <w:rtl w:val="true"/>
+        </w:rPr>
+      </w:r>
+    </w:p>
+    <w:p>
+      <w:pPr>
+        <w:pStyle w:val="Normal"/>
+        <w:bidi w:val="1"/>
+        <w:jc w:val="left"/>
+        <w:rPr>
+          <w:rFonts w:cs="Heebo"/>
+          <w:position w:val="0"/>
+          <w:sz w:val="24"/>
+          <w:sz w:val="24"/>
+          <w:vertAlign w:val="baseline"/>
+        </w:rPr>
+      </w:pPr>
+      <w:r>
+        <w:rPr>
+          <w:rFonts w:cs="Heebo"/>
+          <w:position w:val="0"/>
+          <w:sz w:val="24"/>
+          <w:sz w:val="24"/>
+          <w:vertAlign w:val="baseline"/>
           <w:rtl w:val="true"/>
         </w:rPr>
       </w:r>
@@ -555,13 +502,23 @@
         <w:rPr>
           <w:rtl w:val="true"/>
         </w:rPr>
-        <w:t xml:space="preserve">הרשמה </w:t>
-      </w:r>
-      <w:r>
-        <w:rPr>
-          <w:rtl w:val="true"/>
-        </w:rPr>
-        <w:t xml:space="preserve">( </w:t>
+        <w:t>הרשמה</w:t>
+      </w:r>
+      <w:r>
+        <w:rPr>
+          <w:rtl w:val="true"/>
+        </w:rPr>
+        <w:t xml:space="preserve">, </w:t>
+      </w:r>
+      <w:r>
+        <w:rPr/>
+        <w:t>post</w:t>
+      </w:r>
+      <w:r>
+        <w:rPr>
+          <w:rtl w:val="true"/>
+        </w:rPr>
+        <w:t xml:space="preserve"> ( </w:t>
       </w:r>
       <w:r>
         <w:rPr>
@@ -609,13 +566,7 @@
         <w:rPr>
           <w:rtl w:val="true"/>
         </w:rPr>
-        <w:t>)</w:t>
-      </w:r>
-      <w:r>
-        <w:rPr>
-          <w:rtl w:val="true"/>
-        </w:rPr>
-        <w:t>(</w:t>
+        <w:t>)(</w:t>
       </w:r>
       <w:r>
         <w:rPr>
@@ -627,13 +578,7 @@
         <w:rPr>
           <w:rtl w:val="true"/>
         </w:rPr>
-        <w:t>)</w:t>
-      </w:r>
-      <w:r>
-        <w:rPr>
-          <w:rtl w:val="true"/>
-        </w:rPr>
-        <w:t>.</w:t>
+        <w:t>).</w:t>
       </w:r>
     </w:p>
     <w:p>
@@ -659,7 +604,17 @@
         <w:rPr>
           <w:rtl w:val="true"/>
         </w:rPr>
-        <w:t>. (</w:t>
+        <w:t xml:space="preserve">, </w:t>
+      </w:r>
+      <w:r>
+        <w:rPr/>
+        <w:t>post</w:t>
+      </w:r>
+      <w:r>
+        <w:rPr>
+          <w:rtl w:val="true"/>
+        </w:rPr>
+        <w:t xml:space="preserve"> (</w:t>
       </w:r>
       <w:r>
         <w:rPr>
@@ -683,19 +638,7 @@
         <w:rPr>
           <w:rtl w:val="true"/>
         </w:rPr>
-        <w:t>)</w:t>
-      </w:r>
-      <w:r>
-        <w:rPr>
-          <w:rtl w:val="true"/>
-        </w:rPr>
-        <w:t xml:space="preserve"> </w:t>
-      </w:r>
-      <w:r>
-        <w:rPr>
-          <w:rtl w:val="true"/>
-        </w:rPr>
-        <w:t>(</w:t>
+        <w:t>) (</w:t>
       </w:r>
       <w:r>
         <w:rPr>
@@ -719,13 +662,7 @@
         <w:rPr>
           <w:rtl w:val="true"/>
         </w:rPr>
-        <w:t>)</w:t>
-      </w:r>
-      <w:r>
-        <w:rPr>
-          <w:rtl w:val="true"/>
-        </w:rPr>
-        <w:t>.</w:t>
+        <w:t>).</w:t>
       </w:r>
     </w:p>
     <w:p>
@@ -745,19 +682,23 @@
         <w:rPr>
           <w:rtl w:val="true"/>
         </w:rPr>
-        <w:t>שינוי מפתוח ציבורי של הלקו</w:t>
-      </w:r>
-      <w:r>
-        <w:rPr>
-          <w:rtl w:val="true"/>
-        </w:rPr>
-        <w:t xml:space="preserve">ח </w:t>
-      </w:r>
-      <w:r>
-        <w:rPr>
-          <w:rtl w:val="true"/>
-        </w:rPr>
-        <w:t>(</w:t>
+        <w:t>שינוי מפתוח ציבורי של הלקוח</w:t>
+      </w:r>
+      <w:r>
+        <w:rPr>
+          <w:rtl w:val="true"/>
+        </w:rPr>
+        <w:t xml:space="preserve">, </w:t>
+      </w:r>
+      <w:r>
+        <w:rPr/>
+        <w:t>post</w:t>
+      </w:r>
+      <w:r>
+        <w:rPr>
+          <w:rtl w:val="true"/>
+        </w:rPr>
+        <w:t xml:space="preserve"> (</w:t>
       </w:r>
       <w:r>
         <w:rPr>
@@ -837,13 +778,23 @@
         <w:rPr>
           <w:rtl w:val="true"/>
         </w:rPr>
-        <w:t xml:space="preserve">אט עם משתמש </w:t>
-      </w:r>
-      <w:r>
-        <w:rPr>
-          <w:rtl w:val="true"/>
-        </w:rPr>
-        <w:t>(</w:t>
+        <w:t>אט עם משתמש</w:t>
+      </w:r>
+      <w:r>
+        <w:rPr>
+          <w:rtl w:val="true"/>
+        </w:rPr>
+        <w:t xml:space="preserve">, </w:t>
+      </w:r>
+      <w:r>
+        <w:rPr/>
+        <w:t>post</w:t>
+      </w:r>
+      <w:r>
+        <w:rPr>
+          <w:rtl w:val="true"/>
+        </w:rPr>
+        <w:t xml:space="preserve"> (</w:t>
       </w:r>
       <w:r>
         <w:rPr>
@@ -911,13 +862,23 @@
         <w:rPr>
           <w:rtl w:val="true"/>
         </w:rPr>
-        <w:t xml:space="preserve">שליחת הודעה למשתמש </w:t>
-      </w:r>
-      <w:r>
-        <w:rPr>
-          <w:rtl w:val="true"/>
-        </w:rPr>
-        <w:t>(</w:t>
+        <w:t>שליחת הודעה למשתמש</w:t>
+      </w:r>
+      <w:r>
+        <w:rPr>
+          <w:rtl w:val="true"/>
+        </w:rPr>
+        <w:t xml:space="preserve">, </w:t>
+      </w:r>
+      <w:r>
+        <w:rPr/>
+        <w:t>post</w:t>
+      </w:r>
+      <w:r>
+        <w:rPr>
+          <w:rtl w:val="true"/>
+        </w:rPr>
+        <w:t xml:space="preserve"> (</w:t>
       </w:r>
       <w:r>
         <w:rPr>

</xml_diff>